<commit_message>
Java Theory Notes 2
</commit_message>
<xml_diff>
--- a/resources/JavaTheory_2.docx
+++ b/resources/JavaTheory_2.docx
@@ -3746,8 +3746,6 @@
     <w:p>
       <w:pPr>
         <w:pStyle w:val="NormalWeb"/>
-      </w:pPr>
-      <w:r>
         <w:rPr>
           <w:rFonts w:ascii="FranklinGothic" w:hAnsi="FranklinGothic"/>
           <w:b/>
@@ -3755,6 +3753,21 @@
           <w:sz w:val="30"/>
           <w:szCs w:val="30"/>
         </w:rPr>
+      </w:pPr>
+    </w:p>
+    <w:p>
+      <w:pPr>
+        <w:pStyle w:val="NormalWeb"/>
+      </w:pPr>
+      <w:r>
+        <w:rPr>
+          <w:rFonts w:ascii="FranklinGothic" w:hAnsi="FranklinGothic"/>
+          <w:b/>
+          <w:bCs/>
+          <w:sz w:val="30"/>
+          <w:szCs w:val="30"/>
+        </w:rPr>
+        <w:lastRenderedPageBreak/>
         <w:t xml:space="preserve">Boolean Logical Operators </w:t>
       </w:r>
     </w:p>
@@ -4860,7 +4873,6 @@
           <w:sz w:val="30"/>
           <w:szCs w:val="30"/>
         </w:rPr>
-        <w:lastRenderedPageBreak/>
         <w:t>The ? Operator  (ternary)</w:t>
       </w:r>
     </w:p>
@@ -6211,6 +6223,7 @@
                 <w:sz w:val="32"/>
                 <w:szCs w:val="32"/>
               </w:rPr>
+              <w:lastRenderedPageBreak/>
               <w:t xml:space="preserve">^ </w:t>
             </w:r>
           </w:p>
@@ -6411,7 +6424,6 @@
                 <w:sz w:val="32"/>
                 <w:szCs w:val="32"/>
               </w:rPr>
-              <w:lastRenderedPageBreak/>
               <w:t xml:space="preserve">&amp;&amp; </w:t>
             </w:r>
           </w:p>
@@ -7329,6 +7341,7 @@
           <w:szCs w:val="28"/>
           <w:lang w:val="en-US"/>
         </w:rPr>
+        <w:lastRenderedPageBreak/>
         <w:t>else a = d;</w:t>
       </w:r>
       <w:r>
@@ -8226,6 +8239,7 @@
         <w:rPr>
           <w:lang w:val="en-US"/>
         </w:rPr>
+        <w:lastRenderedPageBreak/>
         <w:t>// statement sequence</w:t>
       </w:r>
     </w:p>
@@ -8299,7 +8313,6 @@
         <w:rPr>
           <w:lang w:val="en-US"/>
         </w:rPr>
-        <w:lastRenderedPageBreak/>
         <w:t xml:space="preserve">case </w:t>
       </w:r>
       <w:proofErr w:type="spellStart"/>
@@ -9127,25 +9140,809 @@
           <w:szCs w:val="28"/>
           <w:lang w:val="en-US"/>
         </w:rPr>
+        <w:t xml:space="preserve">      case 29:</w:t>
+      </w:r>
+    </w:p>
+    <w:p>
+      <w:pPr>
+        <w:rPr>
+          <w:sz w:val="28"/>
+          <w:szCs w:val="28"/>
+          <w:lang w:val="en-US"/>
+        </w:rPr>
+      </w:pPr>
+      <w:r>
+        <w:rPr>
+          <w:sz w:val="28"/>
+          <w:szCs w:val="28"/>
+          <w:lang w:val="en-US"/>
+        </w:rPr>
+        <w:t xml:space="preserve">        size = "Small</w:t>
+      </w:r>
+      <w:proofErr w:type="gramStart"/>
+      <w:r>
+        <w:rPr>
+          <w:sz w:val="28"/>
+          <w:szCs w:val="28"/>
+          <w:lang w:val="en-US"/>
+        </w:rPr>
+        <w:t>";</w:t>
+      </w:r>
+      <w:proofErr w:type="gramEnd"/>
+    </w:p>
+    <w:p>
+      <w:pPr>
+        <w:rPr>
+          <w:sz w:val="28"/>
+          <w:szCs w:val="28"/>
+          <w:lang w:val="en-US"/>
+        </w:rPr>
+      </w:pPr>
+      <w:r>
+        <w:rPr>
+          <w:sz w:val="28"/>
+          <w:szCs w:val="28"/>
+          <w:lang w:val="en-US"/>
+        </w:rPr>
+        <w:t xml:space="preserve">        </w:t>
+      </w:r>
+      <w:proofErr w:type="gramStart"/>
+      <w:r>
+        <w:rPr>
+          <w:sz w:val="28"/>
+          <w:szCs w:val="28"/>
+          <w:lang w:val="en-US"/>
+        </w:rPr>
+        <w:t>break;</w:t>
+      </w:r>
+      <w:proofErr w:type="gramEnd"/>
+    </w:p>
+    <w:p>
+      <w:pPr>
+        <w:rPr>
+          <w:sz w:val="28"/>
+          <w:szCs w:val="28"/>
+          <w:lang w:val="en-US"/>
+        </w:rPr>
+      </w:pPr>
+    </w:p>
+    <w:p>
+      <w:pPr>
+        <w:rPr>
+          <w:sz w:val="28"/>
+          <w:szCs w:val="28"/>
+          <w:lang w:val="en-US"/>
+        </w:rPr>
+      </w:pPr>
+      <w:r>
+        <w:rPr>
+          <w:sz w:val="28"/>
+          <w:szCs w:val="28"/>
+          <w:lang w:val="en-US"/>
+        </w:rPr>
+        <w:t xml:space="preserve">      case 42:</w:t>
+      </w:r>
+    </w:p>
+    <w:p>
+      <w:pPr>
+        <w:rPr>
+          <w:sz w:val="28"/>
+          <w:szCs w:val="28"/>
+          <w:lang w:val="en-US"/>
+        </w:rPr>
+      </w:pPr>
+      <w:r>
+        <w:rPr>
+          <w:sz w:val="28"/>
+          <w:szCs w:val="28"/>
+          <w:lang w:val="en-US"/>
+        </w:rPr>
+        <w:t xml:space="preserve">        size = "Medium</w:t>
+      </w:r>
+      <w:proofErr w:type="gramStart"/>
+      <w:r>
+        <w:rPr>
+          <w:sz w:val="28"/>
+          <w:szCs w:val="28"/>
+          <w:lang w:val="en-US"/>
+        </w:rPr>
+        <w:t>";</w:t>
+      </w:r>
+      <w:proofErr w:type="gramEnd"/>
+    </w:p>
+    <w:p>
+      <w:pPr>
+        <w:rPr>
+          <w:sz w:val="28"/>
+          <w:szCs w:val="28"/>
+          <w:lang w:val="en-US"/>
+        </w:rPr>
+      </w:pPr>
+      <w:r>
+        <w:rPr>
+          <w:sz w:val="28"/>
+          <w:szCs w:val="28"/>
+          <w:lang w:val="en-US"/>
+        </w:rPr>
+        <w:t xml:space="preserve">        </w:t>
+      </w:r>
+      <w:proofErr w:type="gramStart"/>
+      <w:r>
+        <w:rPr>
+          <w:sz w:val="28"/>
+          <w:szCs w:val="28"/>
+          <w:lang w:val="en-US"/>
+        </w:rPr>
+        <w:t>break;</w:t>
+      </w:r>
+      <w:proofErr w:type="gramEnd"/>
+    </w:p>
+    <w:p>
+      <w:pPr>
+        <w:rPr>
+          <w:sz w:val="28"/>
+          <w:szCs w:val="28"/>
+          <w:lang w:val="en-US"/>
+        </w:rPr>
+      </w:pPr>
+    </w:p>
+    <w:p>
+      <w:pPr>
+        <w:rPr>
+          <w:sz w:val="28"/>
+          <w:szCs w:val="28"/>
+          <w:lang w:val="en-US"/>
+        </w:rPr>
+      </w:pPr>
+      <w:r>
+        <w:rPr>
+          <w:sz w:val="28"/>
+          <w:szCs w:val="28"/>
+          <w:lang w:val="en-US"/>
+        </w:rPr>
+        <w:t xml:space="preserve">      // match the value of week</w:t>
+      </w:r>
+    </w:p>
+    <w:p>
+      <w:pPr>
+        <w:rPr>
+          <w:sz w:val="28"/>
+          <w:szCs w:val="28"/>
+          <w:lang w:val="en-US"/>
+        </w:rPr>
+      </w:pPr>
+      <w:r>
+        <w:rPr>
+          <w:sz w:val="28"/>
+          <w:szCs w:val="28"/>
+          <w:lang w:val="en-US"/>
+        </w:rPr>
+        <w:t xml:space="preserve">      case 44:</w:t>
+      </w:r>
+    </w:p>
+    <w:p>
+      <w:pPr>
+        <w:rPr>
+          <w:sz w:val="28"/>
+          <w:szCs w:val="28"/>
+          <w:lang w:val="en-US"/>
+        </w:rPr>
+      </w:pPr>
+      <w:r>
+        <w:rPr>
+          <w:sz w:val="28"/>
+          <w:szCs w:val="28"/>
+          <w:lang w:val="en-US"/>
+        </w:rPr>
+        <w:t xml:space="preserve">        size = "Large</w:t>
+      </w:r>
+      <w:proofErr w:type="gramStart"/>
+      <w:r>
+        <w:rPr>
+          <w:sz w:val="28"/>
+          <w:szCs w:val="28"/>
+          <w:lang w:val="en-US"/>
+        </w:rPr>
+        <w:t>";</w:t>
+      </w:r>
+      <w:proofErr w:type="gramEnd"/>
+    </w:p>
+    <w:p>
+      <w:pPr>
+        <w:rPr>
+          <w:sz w:val="28"/>
+          <w:szCs w:val="28"/>
+          <w:lang w:val="en-US"/>
+        </w:rPr>
+      </w:pPr>
+      <w:r>
+        <w:rPr>
+          <w:sz w:val="28"/>
+          <w:szCs w:val="28"/>
+          <w:lang w:val="en-US"/>
+        </w:rPr>
+        <w:t xml:space="preserve">        </w:t>
+      </w:r>
+      <w:proofErr w:type="gramStart"/>
+      <w:r>
+        <w:rPr>
+          <w:sz w:val="28"/>
+          <w:szCs w:val="28"/>
+          <w:lang w:val="en-US"/>
+        </w:rPr>
+        <w:t>break;</w:t>
+      </w:r>
+      <w:proofErr w:type="gramEnd"/>
+    </w:p>
+    <w:p>
+      <w:pPr>
+        <w:rPr>
+          <w:sz w:val="28"/>
+          <w:szCs w:val="28"/>
+          <w:lang w:val="en-US"/>
+        </w:rPr>
+      </w:pPr>
+    </w:p>
+    <w:p>
+      <w:pPr>
+        <w:rPr>
+          <w:sz w:val="28"/>
+          <w:szCs w:val="28"/>
+          <w:lang w:val="en-US"/>
+        </w:rPr>
+      </w:pPr>
+      <w:r>
+        <w:rPr>
+          <w:sz w:val="28"/>
+          <w:szCs w:val="28"/>
+          <w:lang w:val="en-US"/>
+        </w:rPr>
+        <w:t xml:space="preserve">      case 48:</w:t>
+      </w:r>
+    </w:p>
+    <w:p>
+      <w:pPr>
+        <w:rPr>
+          <w:sz w:val="28"/>
+          <w:szCs w:val="28"/>
+          <w:lang w:val="en-US"/>
+        </w:rPr>
+      </w:pPr>
+      <w:r>
+        <w:rPr>
+          <w:sz w:val="28"/>
+          <w:szCs w:val="28"/>
+          <w:lang w:val="en-US"/>
+        </w:rPr>
+        <w:t xml:space="preserve">        size = "Extra Large</w:t>
+      </w:r>
+      <w:proofErr w:type="gramStart"/>
+      <w:r>
+        <w:rPr>
+          <w:sz w:val="28"/>
+          <w:szCs w:val="28"/>
+          <w:lang w:val="en-US"/>
+        </w:rPr>
+        <w:t>";</w:t>
+      </w:r>
+      <w:proofErr w:type="gramEnd"/>
+    </w:p>
+    <w:p>
+      <w:pPr>
+        <w:rPr>
+          <w:sz w:val="28"/>
+          <w:szCs w:val="28"/>
+          <w:lang w:val="en-US"/>
+        </w:rPr>
+      </w:pPr>
+      <w:r>
+        <w:rPr>
+          <w:sz w:val="28"/>
+          <w:szCs w:val="28"/>
+          <w:lang w:val="en-US"/>
+        </w:rPr>
+        <w:t xml:space="preserve">        </w:t>
+      </w:r>
+      <w:proofErr w:type="gramStart"/>
+      <w:r>
+        <w:rPr>
+          <w:sz w:val="28"/>
+          <w:szCs w:val="28"/>
+          <w:lang w:val="en-US"/>
+        </w:rPr>
+        <w:t>break;</w:t>
+      </w:r>
+      <w:proofErr w:type="gramEnd"/>
+    </w:p>
+    <w:p>
+      <w:pPr>
+        <w:rPr>
+          <w:sz w:val="28"/>
+          <w:szCs w:val="28"/>
+          <w:lang w:val="en-US"/>
+        </w:rPr>
+      </w:pPr>
+      <w:r>
+        <w:rPr>
+          <w:sz w:val="28"/>
+          <w:szCs w:val="28"/>
+          <w:lang w:val="en-US"/>
+        </w:rPr>
+        <w:t xml:space="preserve">      </w:t>
+      </w:r>
+    </w:p>
+    <w:p>
+      <w:pPr>
+        <w:rPr>
+          <w:sz w:val="28"/>
+          <w:szCs w:val="28"/>
+          <w:lang w:val="en-US"/>
+        </w:rPr>
+      </w:pPr>
+      <w:r>
+        <w:rPr>
+          <w:sz w:val="28"/>
+          <w:szCs w:val="28"/>
+          <w:lang w:val="en-US"/>
+        </w:rPr>
+        <w:t xml:space="preserve">      default:</w:t>
+      </w:r>
+    </w:p>
+    <w:p>
+      <w:pPr>
+        <w:rPr>
+          <w:sz w:val="28"/>
+          <w:szCs w:val="28"/>
+          <w:lang w:val="en-US"/>
+        </w:rPr>
+      </w:pPr>
+      <w:r>
+        <w:rPr>
+          <w:sz w:val="28"/>
+          <w:szCs w:val="28"/>
+          <w:lang w:val="en-US"/>
+        </w:rPr>
+        <w:t xml:space="preserve">        size = "Unknown</w:t>
+      </w:r>
+      <w:proofErr w:type="gramStart"/>
+      <w:r>
+        <w:rPr>
+          <w:sz w:val="28"/>
+          <w:szCs w:val="28"/>
+          <w:lang w:val="en-US"/>
+        </w:rPr>
+        <w:t>";</w:t>
+      </w:r>
+      <w:proofErr w:type="gramEnd"/>
+    </w:p>
+    <w:p>
+      <w:pPr>
+        <w:rPr>
+          <w:sz w:val="28"/>
+          <w:szCs w:val="28"/>
+          <w:lang w:val="en-US"/>
+        </w:rPr>
+      </w:pPr>
+      <w:r>
+        <w:rPr>
+          <w:sz w:val="28"/>
+          <w:szCs w:val="28"/>
+          <w:lang w:val="en-US"/>
+        </w:rPr>
+        <w:t xml:space="preserve">        </w:t>
+      </w:r>
+      <w:proofErr w:type="gramStart"/>
+      <w:r>
+        <w:rPr>
+          <w:sz w:val="28"/>
+          <w:szCs w:val="28"/>
+          <w:lang w:val="en-US"/>
+        </w:rPr>
+        <w:t>break;</w:t>
+      </w:r>
+      <w:proofErr w:type="gramEnd"/>
+    </w:p>
+    <w:p>
+      <w:pPr>
+        <w:rPr>
+          <w:sz w:val="28"/>
+          <w:szCs w:val="28"/>
+          <w:lang w:val="en-US"/>
+        </w:rPr>
+      </w:pPr>
+    </w:p>
+    <w:p>
+      <w:pPr>
+        <w:rPr>
+          <w:sz w:val="28"/>
+          <w:szCs w:val="28"/>
+          <w:lang w:val="en-US"/>
+        </w:rPr>
+      </w:pPr>
+      <w:r>
+        <w:rPr>
+          <w:sz w:val="28"/>
+          <w:szCs w:val="28"/>
+          <w:lang w:val="en-US"/>
+        </w:rPr>
+        <w:t xml:space="preserve">    }</w:t>
+      </w:r>
+    </w:p>
+    <w:p>
+      <w:pPr>
+        <w:rPr>
+          <w:sz w:val="28"/>
+          <w:szCs w:val="28"/>
+          <w:lang w:val="en-US"/>
+        </w:rPr>
+      </w:pPr>
+      <w:r>
+        <w:rPr>
+          <w:sz w:val="28"/>
+          <w:szCs w:val="28"/>
+          <w:lang w:val="en-US"/>
+        </w:rPr>
+        <w:t xml:space="preserve">    </w:t>
+      </w:r>
+      <w:proofErr w:type="spellStart"/>
+      <w:r>
+        <w:rPr>
+          <w:sz w:val="28"/>
+          <w:szCs w:val="28"/>
+          <w:lang w:val="en-US"/>
+        </w:rPr>
+        <w:t>System.out.println</w:t>
+      </w:r>
+      <w:proofErr w:type="spellEnd"/>
+      <w:r>
+        <w:rPr>
+          <w:sz w:val="28"/>
+          <w:szCs w:val="28"/>
+          <w:lang w:val="en-US"/>
+        </w:rPr>
+        <w:t>("Size: " + size</w:t>
+      </w:r>
+      <w:proofErr w:type="gramStart"/>
+      <w:r>
+        <w:rPr>
+          <w:sz w:val="28"/>
+          <w:szCs w:val="28"/>
+          <w:lang w:val="en-US"/>
+        </w:rPr>
+        <w:t>);</w:t>
+      </w:r>
+      <w:proofErr w:type="gramEnd"/>
+    </w:p>
+    <w:p>
+      <w:pPr>
+        <w:rPr>
+          <w:sz w:val="28"/>
+          <w:szCs w:val="28"/>
+          <w:lang w:val="en-US"/>
+        </w:rPr>
+      </w:pPr>
+      <w:r>
+        <w:rPr>
+          <w:sz w:val="28"/>
+          <w:szCs w:val="28"/>
+          <w:lang w:val="en-US"/>
+        </w:rPr>
+        <w:t xml:space="preserve">  }</w:t>
+      </w:r>
+    </w:p>
+    <w:p>
+      <w:pPr>
+        <w:rPr>
+          <w:sz w:val="28"/>
+          <w:szCs w:val="28"/>
+          <w:lang w:val="en-US"/>
+        </w:rPr>
+      </w:pPr>
+      <w:r>
+        <w:rPr>
+          <w:sz w:val="28"/>
+          <w:szCs w:val="28"/>
+          <w:lang w:val="en-US"/>
+        </w:rPr>
+        <w:t>}</w:t>
+      </w:r>
+    </w:p>
+    <w:p>
+      <w:pPr>
+        <w:rPr>
+          <w:sz w:val="28"/>
+          <w:szCs w:val="28"/>
+          <w:lang w:val="en-US"/>
+        </w:rPr>
+      </w:pPr>
+    </w:p>
+    <w:p>
+      <w:pPr>
+        <w:rPr>
+          <w:sz w:val="28"/>
+          <w:szCs w:val="28"/>
+          <w:lang w:val="en-US"/>
+        </w:rPr>
+      </w:pPr>
+    </w:p>
+    <w:p>
+      <w:pPr>
+        <w:rPr>
+          <w:sz w:val="28"/>
+          <w:szCs w:val="28"/>
+          <w:lang w:val="en-US"/>
+        </w:rPr>
+      </w:pPr>
+      <w:r>
+        <w:rPr>
+          <w:sz w:val="28"/>
+          <w:szCs w:val="28"/>
+          <w:lang w:val="en-US"/>
+        </w:rPr>
+        <w:t>Example: Season with Switch</w:t>
+      </w:r>
+    </w:p>
+    <w:p>
+      <w:pPr>
+        <w:rPr>
+          <w:sz w:val="28"/>
+          <w:szCs w:val="28"/>
+          <w:lang w:val="en-US"/>
+        </w:rPr>
+      </w:pPr>
+    </w:p>
+    <w:p>
+      <w:pPr>
+        <w:rPr>
+          <w:sz w:val="28"/>
+          <w:szCs w:val="28"/>
+          <w:lang w:val="en-US"/>
+        </w:rPr>
+      </w:pPr>
+      <w:r>
+        <w:rPr>
+          <w:sz w:val="28"/>
+          <w:szCs w:val="28"/>
+          <w:lang w:val="en-US"/>
+        </w:rPr>
+        <w:t>// An improved version of the season program.</w:t>
+      </w:r>
+    </w:p>
+    <w:p>
+      <w:pPr>
+        <w:rPr>
+          <w:sz w:val="28"/>
+          <w:szCs w:val="28"/>
+          <w:lang w:val="en-US"/>
+        </w:rPr>
+      </w:pPr>
+      <w:r>
+        <w:rPr>
+          <w:sz w:val="28"/>
+          <w:szCs w:val="28"/>
+          <w:lang w:val="en-US"/>
+        </w:rPr>
+        <w:t>class Switch {</w:t>
+      </w:r>
+    </w:p>
+    <w:p>
+      <w:pPr>
+        <w:rPr>
+          <w:sz w:val="28"/>
+          <w:szCs w:val="28"/>
+          <w:lang w:val="en-US"/>
+        </w:rPr>
+      </w:pPr>
+      <w:r>
+        <w:rPr>
+          <w:sz w:val="28"/>
+          <w:szCs w:val="28"/>
+          <w:lang w:val="en-US"/>
+        </w:rPr>
+        <w:t xml:space="preserve">    public static void </w:t>
+      </w:r>
+      <w:proofErr w:type="gramStart"/>
+      <w:r>
+        <w:rPr>
+          <w:sz w:val="28"/>
+          <w:szCs w:val="28"/>
+          <w:lang w:val="en-US"/>
+        </w:rPr>
+        <w:t>main(</w:t>
+      </w:r>
+      <w:proofErr w:type="gramEnd"/>
+      <w:r>
+        <w:rPr>
+          <w:sz w:val="28"/>
+          <w:szCs w:val="28"/>
+          <w:lang w:val="en-US"/>
+        </w:rPr>
+        <w:t xml:space="preserve">String </w:t>
+      </w:r>
+      <w:proofErr w:type="spellStart"/>
+      <w:r>
+        <w:rPr>
+          <w:sz w:val="28"/>
+          <w:szCs w:val="28"/>
+          <w:lang w:val="en-US"/>
+        </w:rPr>
+        <w:t>args</w:t>
+      </w:r>
+      <w:proofErr w:type="spellEnd"/>
+      <w:r>
+        <w:rPr>
+          <w:sz w:val="28"/>
+          <w:szCs w:val="28"/>
+          <w:lang w:val="en-US"/>
+        </w:rPr>
+        <w:t>[]) {</w:t>
+      </w:r>
+    </w:p>
+    <w:p>
+      <w:pPr>
+        <w:rPr>
+          <w:sz w:val="28"/>
+          <w:szCs w:val="28"/>
+          <w:lang w:val="en-US"/>
+        </w:rPr>
+      </w:pPr>
+      <w:r>
+        <w:rPr>
+          <w:sz w:val="28"/>
+          <w:szCs w:val="28"/>
+          <w:lang w:val="en-US"/>
+        </w:rPr>
+        <w:t xml:space="preserve">        int month = </w:t>
+      </w:r>
+      <w:proofErr w:type="gramStart"/>
+      <w:r>
+        <w:rPr>
+          <w:sz w:val="28"/>
+          <w:szCs w:val="28"/>
+          <w:lang w:val="en-US"/>
+        </w:rPr>
+        <w:t>4;</w:t>
+      </w:r>
+      <w:proofErr w:type="gramEnd"/>
+    </w:p>
+    <w:p>
+      <w:pPr>
+        <w:rPr>
+          <w:sz w:val="28"/>
+          <w:szCs w:val="28"/>
+          <w:lang w:val="en-US"/>
+        </w:rPr>
+      </w:pPr>
+      <w:r>
+        <w:rPr>
+          <w:sz w:val="28"/>
+          <w:szCs w:val="28"/>
+          <w:lang w:val="en-US"/>
+        </w:rPr>
+        <w:t xml:space="preserve">        String </w:t>
+      </w:r>
+      <w:proofErr w:type="gramStart"/>
+      <w:r>
+        <w:rPr>
+          <w:sz w:val="28"/>
+          <w:szCs w:val="28"/>
+          <w:lang w:val="en-US"/>
+        </w:rPr>
+        <w:t>season;</w:t>
+      </w:r>
+      <w:proofErr w:type="gramEnd"/>
+    </w:p>
+    <w:p>
+      <w:pPr>
+        <w:rPr>
+          <w:sz w:val="28"/>
+          <w:szCs w:val="28"/>
+          <w:lang w:val="en-US"/>
+        </w:rPr>
+      </w:pPr>
+      <w:r>
+        <w:rPr>
+          <w:sz w:val="28"/>
+          <w:szCs w:val="28"/>
+          <w:lang w:val="en-US"/>
+        </w:rPr>
+        <w:t xml:space="preserve">        switch (month) {</w:t>
+      </w:r>
+    </w:p>
+    <w:p>
+      <w:pPr>
+        <w:rPr>
+          <w:sz w:val="28"/>
+          <w:szCs w:val="28"/>
+          <w:lang w:val="en-US"/>
+        </w:rPr>
+      </w:pPr>
+      <w:r>
+        <w:rPr>
+          <w:sz w:val="28"/>
+          <w:szCs w:val="28"/>
+          <w:lang w:val="en-US"/>
+        </w:rPr>
+        <w:t xml:space="preserve">          case 12:</w:t>
+      </w:r>
+    </w:p>
+    <w:p>
+      <w:pPr>
+        <w:rPr>
+          <w:sz w:val="28"/>
+          <w:szCs w:val="28"/>
+          <w:lang w:val="en-US"/>
+        </w:rPr>
+      </w:pPr>
+      <w:r>
+        <w:rPr>
+          <w:sz w:val="28"/>
+          <w:szCs w:val="28"/>
+          <w:lang w:val="en-US"/>
+        </w:rPr>
+        <w:t xml:space="preserve">          case 1:</w:t>
+      </w:r>
+    </w:p>
+    <w:p>
+      <w:pPr>
+        <w:rPr>
+          <w:sz w:val="28"/>
+          <w:szCs w:val="28"/>
+          <w:lang w:val="en-US"/>
+        </w:rPr>
+      </w:pPr>
+      <w:r>
+        <w:rPr>
+          <w:sz w:val="28"/>
+          <w:szCs w:val="28"/>
+          <w:lang w:val="en-US"/>
+        </w:rPr>
+        <w:t xml:space="preserve">          case 2:</w:t>
+      </w:r>
+    </w:p>
+    <w:p>
+      <w:pPr>
+        <w:rPr>
+          <w:sz w:val="28"/>
+          <w:szCs w:val="28"/>
+          <w:lang w:val="en-US"/>
+        </w:rPr>
+      </w:pPr>
+      <w:r>
+        <w:rPr>
+          <w:sz w:val="28"/>
+          <w:szCs w:val="28"/>
+          <w:lang w:val="en-US"/>
+        </w:rPr>
+        <w:t xml:space="preserve">            season = "Winter</w:t>
+      </w:r>
+      <w:proofErr w:type="gramStart"/>
+      <w:r>
+        <w:rPr>
+          <w:sz w:val="28"/>
+          <w:szCs w:val="28"/>
+          <w:lang w:val="en-US"/>
+        </w:rPr>
+        <w:t>";</w:t>
+      </w:r>
+      <w:proofErr w:type="gramEnd"/>
+    </w:p>
+    <w:p>
+      <w:pPr>
+        <w:rPr>
+          <w:sz w:val="28"/>
+          <w:szCs w:val="28"/>
+          <w:lang w:val="en-US"/>
+        </w:rPr>
+      </w:pPr>
+      <w:r>
+        <w:rPr>
+          <w:sz w:val="28"/>
+          <w:szCs w:val="28"/>
+          <w:lang w:val="en-US"/>
+        </w:rPr>
         <w:lastRenderedPageBreak/>
-        <w:t xml:space="preserve">      case 29:</w:t>
-      </w:r>
-    </w:p>
-    <w:p>
-      <w:pPr>
-        <w:rPr>
-          <w:sz w:val="28"/>
-          <w:szCs w:val="28"/>
-          <w:lang w:val="en-US"/>
-        </w:rPr>
-      </w:pPr>
-      <w:r>
-        <w:rPr>
-          <w:sz w:val="28"/>
-          <w:szCs w:val="28"/>
-          <w:lang w:val="en-US"/>
-        </w:rPr>
-        <w:t xml:space="preserve">        size = "Small</w:t>
+        <w:t xml:space="preserve">            </w:t>
       </w:r>
       <w:proofErr w:type="gramStart"/>
       <w:r>
@@ -9154,7 +9951,7 @@
           <w:szCs w:val="28"/>
           <w:lang w:val="en-US"/>
         </w:rPr>
-        <w:t>";</w:t>
+        <w:t>break;</w:t>
       </w:r>
       <w:proofErr w:type="gramEnd"/>
     </w:p>
@@ -9172,790 +9969,6 @@
           <w:szCs w:val="28"/>
           <w:lang w:val="en-US"/>
         </w:rPr>
-        <w:t xml:space="preserve">        </w:t>
-      </w:r>
-      <w:proofErr w:type="gramStart"/>
-      <w:r>
-        <w:rPr>
-          <w:sz w:val="28"/>
-          <w:szCs w:val="28"/>
-          <w:lang w:val="en-US"/>
-        </w:rPr>
-        <w:t>break;</w:t>
-      </w:r>
-      <w:proofErr w:type="gramEnd"/>
-    </w:p>
-    <w:p>
-      <w:pPr>
-        <w:rPr>
-          <w:sz w:val="28"/>
-          <w:szCs w:val="28"/>
-          <w:lang w:val="en-US"/>
-        </w:rPr>
-      </w:pPr>
-    </w:p>
-    <w:p>
-      <w:pPr>
-        <w:rPr>
-          <w:sz w:val="28"/>
-          <w:szCs w:val="28"/>
-          <w:lang w:val="en-US"/>
-        </w:rPr>
-      </w:pPr>
-      <w:r>
-        <w:rPr>
-          <w:sz w:val="28"/>
-          <w:szCs w:val="28"/>
-          <w:lang w:val="en-US"/>
-        </w:rPr>
-        <w:t xml:space="preserve">      case 42:</w:t>
-      </w:r>
-    </w:p>
-    <w:p>
-      <w:pPr>
-        <w:rPr>
-          <w:sz w:val="28"/>
-          <w:szCs w:val="28"/>
-          <w:lang w:val="en-US"/>
-        </w:rPr>
-      </w:pPr>
-      <w:r>
-        <w:rPr>
-          <w:sz w:val="28"/>
-          <w:szCs w:val="28"/>
-          <w:lang w:val="en-US"/>
-        </w:rPr>
-        <w:t xml:space="preserve">        size = "Medium</w:t>
-      </w:r>
-      <w:proofErr w:type="gramStart"/>
-      <w:r>
-        <w:rPr>
-          <w:sz w:val="28"/>
-          <w:szCs w:val="28"/>
-          <w:lang w:val="en-US"/>
-        </w:rPr>
-        <w:t>";</w:t>
-      </w:r>
-      <w:proofErr w:type="gramEnd"/>
-    </w:p>
-    <w:p>
-      <w:pPr>
-        <w:rPr>
-          <w:sz w:val="28"/>
-          <w:szCs w:val="28"/>
-          <w:lang w:val="en-US"/>
-        </w:rPr>
-      </w:pPr>
-      <w:r>
-        <w:rPr>
-          <w:sz w:val="28"/>
-          <w:szCs w:val="28"/>
-          <w:lang w:val="en-US"/>
-        </w:rPr>
-        <w:t xml:space="preserve">        </w:t>
-      </w:r>
-      <w:proofErr w:type="gramStart"/>
-      <w:r>
-        <w:rPr>
-          <w:sz w:val="28"/>
-          <w:szCs w:val="28"/>
-          <w:lang w:val="en-US"/>
-        </w:rPr>
-        <w:t>break;</w:t>
-      </w:r>
-      <w:proofErr w:type="gramEnd"/>
-    </w:p>
-    <w:p>
-      <w:pPr>
-        <w:rPr>
-          <w:sz w:val="28"/>
-          <w:szCs w:val="28"/>
-          <w:lang w:val="en-US"/>
-        </w:rPr>
-      </w:pPr>
-    </w:p>
-    <w:p>
-      <w:pPr>
-        <w:rPr>
-          <w:sz w:val="28"/>
-          <w:szCs w:val="28"/>
-          <w:lang w:val="en-US"/>
-        </w:rPr>
-      </w:pPr>
-      <w:r>
-        <w:rPr>
-          <w:sz w:val="28"/>
-          <w:szCs w:val="28"/>
-          <w:lang w:val="en-US"/>
-        </w:rPr>
-        <w:t xml:space="preserve">      // match the value of week</w:t>
-      </w:r>
-    </w:p>
-    <w:p>
-      <w:pPr>
-        <w:rPr>
-          <w:sz w:val="28"/>
-          <w:szCs w:val="28"/>
-          <w:lang w:val="en-US"/>
-        </w:rPr>
-      </w:pPr>
-      <w:r>
-        <w:rPr>
-          <w:sz w:val="28"/>
-          <w:szCs w:val="28"/>
-          <w:lang w:val="en-US"/>
-        </w:rPr>
-        <w:t xml:space="preserve">      case 44:</w:t>
-      </w:r>
-    </w:p>
-    <w:p>
-      <w:pPr>
-        <w:rPr>
-          <w:sz w:val="28"/>
-          <w:szCs w:val="28"/>
-          <w:lang w:val="en-US"/>
-        </w:rPr>
-      </w:pPr>
-      <w:r>
-        <w:rPr>
-          <w:sz w:val="28"/>
-          <w:szCs w:val="28"/>
-          <w:lang w:val="en-US"/>
-        </w:rPr>
-        <w:t xml:space="preserve">        size = "Large</w:t>
-      </w:r>
-      <w:proofErr w:type="gramStart"/>
-      <w:r>
-        <w:rPr>
-          <w:sz w:val="28"/>
-          <w:szCs w:val="28"/>
-          <w:lang w:val="en-US"/>
-        </w:rPr>
-        <w:t>";</w:t>
-      </w:r>
-      <w:proofErr w:type="gramEnd"/>
-    </w:p>
-    <w:p>
-      <w:pPr>
-        <w:rPr>
-          <w:sz w:val="28"/>
-          <w:szCs w:val="28"/>
-          <w:lang w:val="en-US"/>
-        </w:rPr>
-      </w:pPr>
-      <w:r>
-        <w:rPr>
-          <w:sz w:val="28"/>
-          <w:szCs w:val="28"/>
-          <w:lang w:val="en-US"/>
-        </w:rPr>
-        <w:t xml:space="preserve">        </w:t>
-      </w:r>
-      <w:proofErr w:type="gramStart"/>
-      <w:r>
-        <w:rPr>
-          <w:sz w:val="28"/>
-          <w:szCs w:val="28"/>
-          <w:lang w:val="en-US"/>
-        </w:rPr>
-        <w:t>break;</w:t>
-      </w:r>
-      <w:proofErr w:type="gramEnd"/>
-    </w:p>
-    <w:p>
-      <w:pPr>
-        <w:rPr>
-          <w:sz w:val="28"/>
-          <w:szCs w:val="28"/>
-          <w:lang w:val="en-US"/>
-        </w:rPr>
-      </w:pPr>
-    </w:p>
-    <w:p>
-      <w:pPr>
-        <w:rPr>
-          <w:sz w:val="28"/>
-          <w:szCs w:val="28"/>
-          <w:lang w:val="en-US"/>
-        </w:rPr>
-      </w:pPr>
-      <w:r>
-        <w:rPr>
-          <w:sz w:val="28"/>
-          <w:szCs w:val="28"/>
-          <w:lang w:val="en-US"/>
-        </w:rPr>
-        <w:t xml:space="preserve">      case 48:</w:t>
-      </w:r>
-    </w:p>
-    <w:p>
-      <w:pPr>
-        <w:rPr>
-          <w:sz w:val="28"/>
-          <w:szCs w:val="28"/>
-          <w:lang w:val="en-US"/>
-        </w:rPr>
-      </w:pPr>
-      <w:r>
-        <w:rPr>
-          <w:sz w:val="28"/>
-          <w:szCs w:val="28"/>
-          <w:lang w:val="en-US"/>
-        </w:rPr>
-        <w:t xml:space="preserve">        size = "Extra Large</w:t>
-      </w:r>
-      <w:proofErr w:type="gramStart"/>
-      <w:r>
-        <w:rPr>
-          <w:sz w:val="28"/>
-          <w:szCs w:val="28"/>
-          <w:lang w:val="en-US"/>
-        </w:rPr>
-        <w:t>";</w:t>
-      </w:r>
-      <w:proofErr w:type="gramEnd"/>
-    </w:p>
-    <w:p>
-      <w:pPr>
-        <w:rPr>
-          <w:sz w:val="28"/>
-          <w:szCs w:val="28"/>
-          <w:lang w:val="en-US"/>
-        </w:rPr>
-      </w:pPr>
-      <w:r>
-        <w:rPr>
-          <w:sz w:val="28"/>
-          <w:szCs w:val="28"/>
-          <w:lang w:val="en-US"/>
-        </w:rPr>
-        <w:t xml:space="preserve">        </w:t>
-      </w:r>
-      <w:proofErr w:type="gramStart"/>
-      <w:r>
-        <w:rPr>
-          <w:sz w:val="28"/>
-          <w:szCs w:val="28"/>
-          <w:lang w:val="en-US"/>
-        </w:rPr>
-        <w:t>break;</w:t>
-      </w:r>
-      <w:proofErr w:type="gramEnd"/>
-    </w:p>
-    <w:p>
-      <w:pPr>
-        <w:rPr>
-          <w:sz w:val="28"/>
-          <w:szCs w:val="28"/>
-          <w:lang w:val="en-US"/>
-        </w:rPr>
-      </w:pPr>
-      <w:r>
-        <w:rPr>
-          <w:sz w:val="28"/>
-          <w:szCs w:val="28"/>
-          <w:lang w:val="en-US"/>
-        </w:rPr>
-        <w:t xml:space="preserve">      </w:t>
-      </w:r>
-    </w:p>
-    <w:p>
-      <w:pPr>
-        <w:rPr>
-          <w:sz w:val="28"/>
-          <w:szCs w:val="28"/>
-          <w:lang w:val="en-US"/>
-        </w:rPr>
-      </w:pPr>
-      <w:r>
-        <w:rPr>
-          <w:sz w:val="28"/>
-          <w:szCs w:val="28"/>
-          <w:lang w:val="en-US"/>
-        </w:rPr>
-        <w:t xml:space="preserve">      default:</w:t>
-      </w:r>
-    </w:p>
-    <w:p>
-      <w:pPr>
-        <w:rPr>
-          <w:sz w:val="28"/>
-          <w:szCs w:val="28"/>
-          <w:lang w:val="en-US"/>
-        </w:rPr>
-      </w:pPr>
-      <w:r>
-        <w:rPr>
-          <w:sz w:val="28"/>
-          <w:szCs w:val="28"/>
-          <w:lang w:val="en-US"/>
-        </w:rPr>
-        <w:t xml:space="preserve">        size = "Unknown</w:t>
-      </w:r>
-      <w:proofErr w:type="gramStart"/>
-      <w:r>
-        <w:rPr>
-          <w:sz w:val="28"/>
-          <w:szCs w:val="28"/>
-          <w:lang w:val="en-US"/>
-        </w:rPr>
-        <w:t>";</w:t>
-      </w:r>
-      <w:proofErr w:type="gramEnd"/>
-    </w:p>
-    <w:p>
-      <w:pPr>
-        <w:rPr>
-          <w:sz w:val="28"/>
-          <w:szCs w:val="28"/>
-          <w:lang w:val="en-US"/>
-        </w:rPr>
-      </w:pPr>
-      <w:r>
-        <w:rPr>
-          <w:sz w:val="28"/>
-          <w:szCs w:val="28"/>
-          <w:lang w:val="en-US"/>
-        </w:rPr>
-        <w:t xml:space="preserve">        </w:t>
-      </w:r>
-      <w:proofErr w:type="gramStart"/>
-      <w:r>
-        <w:rPr>
-          <w:sz w:val="28"/>
-          <w:szCs w:val="28"/>
-          <w:lang w:val="en-US"/>
-        </w:rPr>
-        <w:t>break;</w:t>
-      </w:r>
-      <w:proofErr w:type="gramEnd"/>
-    </w:p>
-    <w:p>
-      <w:pPr>
-        <w:rPr>
-          <w:sz w:val="28"/>
-          <w:szCs w:val="28"/>
-          <w:lang w:val="en-US"/>
-        </w:rPr>
-      </w:pPr>
-    </w:p>
-    <w:p>
-      <w:pPr>
-        <w:rPr>
-          <w:sz w:val="28"/>
-          <w:szCs w:val="28"/>
-          <w:lang w:val="en-US"/>
-        </w:rPr>
-      </w:pPr>
-      <w:r>
-        <w:rPr>
-          <w:sz w:val="28"/>
-          <w:szCs w:val="28"/>
-          <w:lang w:val="en-US"/>
-        </w:rPr>
-        <w:t xml:space="preserve">    }</w:t>
-      </w:r>
-    </w:p>
-    <w:p>
-      <w:pPr>
-        <w:rPr>
-          <w:sz w:val="28"/>
-          <w:szCs w:val="28"/>
-          <w:lang w:val="en-US"/>
-        </w:rPr>
-      </w:pPr>
-      <w:r>
-        <w:rPr>
-          <w:sz w:val="28"/>
-          <w:szCs w:val="28"/>
-          <w:lang w:val="en-US"/>
-        </w:rPr>
-        <w:t xml:space="preserve">    </w:t>
-      </w:r>
-      <w:proofErr w:type="spellStart"/>
-      <w:r>
-        <w:rPr>
-          <w:sz w:val="28"/>
-          <w:szCs w:val="28"/>
-          <w:lang w:val="en-US"/>
-        </w:rPr>
-        <w:t>System.out.println</w:t>
-      </w:r>
-      <w:proofErr w:type="spellEnd"/>
-      <w:r>
-        <w:rPr>
-          <w:sz w:val="28"/>
-          <w:szCs w:val="28"/>
-          <w:lang w:val="en-US"/>
-        </w:rPr>
-        <w:t>("Size: " + size</w:t>
-      </w:r>
-      <w:proofErr w:type="gramStart"/>
-      <w:r>
-        <w:rPr>
-          <w:sz w:val="28"/>
-          <w:szCs w:val="28"/>
-          <w:lang w:val="en-US"/>
-        </w:rPr>
-        <w:t>);</w:t>
-      </w:r>
-      <w:proofErr w:type="gramEnd"/>
-    </w:p>
-    <w:p>
-      <w:pPr>
-        <w:rPr>
-          <w:sz w:val="28"/>
-          <w:szCs w:val="28"/>
-          <w:lang w:val="en-US"/>
-        </w:rPr>
-      </w:pPr>
-      <w:r>
-        <w:rPr>
-          <w:sz w:val="28"/>
-          <w:szCs w:val="28"/>
-          <w:lang w:val="en-US"/>
-        </w:rPr>
-        <w:t xml:space="preserve">  }</w:t>
-      </w:r>
-    </w:p>
-    <w:p>
-      <w:pPr>
-        <w:rPr>
-          <w:sz w:val="28"/>
-          <w:szCs w:val="28"/>
-          <w:lang w:val="en-US"/>
-        </w:rPr>
-      </w:pPr>
-      <w:r>
-        <w:rPr>
-          <w:sz w:val="28"/>
-          <w:szCs w:val="28"/>
-          <w:lang w:val="en-US"/>
-        </w:rPr>
-        <w:t>}</w:t>
-      </w:r>
-    </w:p>
-    <w:p>
-      <w:pPr>
-        <w:rPr>
-          <w:sz w:val="28"/>
-          <w:szCs w:val="28"/>
-          <w:lang w:val="en-US"/>
-        </w:rPr>
-      </w:pPr>
-    </w:p>
-    <w:p>
-      <w:pPr>
-        <w:rPr>
-          <w:sz w:val="28"/>
-          <w:szCs w:val="28"/>
-          <w:lang w:val="en-US"/>
-        </w:rPr>
-      </w:pPr>
-    </w:p>
-    <w:p>
-      <w:pPr>
-        <w:rPr>
-          <w:sz w:val="28"/>
-          <w:szCs w:val="28"/>
-          <w:lang w:val="en-US"/>
-        </w:rPr>
-      </w:pPr>
-      <w:r>
-        <w:rPr>
-          <w:sz w:val="28"/>
-          <w:szCs w:val="28"/>
-          <w:lang w:val="en-US"/>
-        </w:rPr>
-        <w:t>Example: Season with Switch</w:t>
-      </w:r>
-    </w:p>
-    <w:p>
-      <w:pPr>
-        <w:rPr>
-          <w:sz w:val="28"/>
-          <w:szCs w:val="28"/>
-          <w:lang w:val="en-US"/>
-        </w:rPr>
-      </w:pPr>
-    </w:p>
-    <w:p>
-      <w:pPr>
-        <w:rPr>
-          <w:sz w:val="28"/>
-          <w:szCs w:val="28"/>
-          <w:lang w:val="en-US"/>
-        </w:rPr>
-      </w:pPr>
-      <w:r>
-        <w:rPr>
-          <w:sz w:val="28"/>
-          <w:szCs w:val="28"/>
-          <w:lang w:val="en-US"/>
-        </w:rPr>
-        <w:t>// An improved version of the season program.</w:t>
-      </w:r>
-    </w:p>
-    <w:p>
-      <w:pPr>
-        <w:rPr>
-          <w:sz w:val="28"/>
-          <w:szCs w:val="28"/>
-          <w:lang w:val="en-US"/>
-        </w:rPr>
-      </w:pPr>
-      <w:r>
-        <w:rPr>
-          <w:sz w:val="28"/>
-          <w:szCs w:val="28"/>
-          <w:lang w:val="en-US"/>
-        </w:rPr>
-        <w:t>class Switch {</w:t>
-      </w:r>
-    </w:p>
-    <w:p>
-      <w:pPr>
-        <w:rPr>
-          <w:sz w:val="28"/>
-          <w:szCs w:val="28"/>
-          <w:lang w:val="en-US"/>
-        </w:rPr>
-      </w:pPr>
-      <w:r>
-        <w:rPr>
-          <w:sz w:val="28"/>
-          <w:szCs w:val="28"/>
-          <w:lang w:val="en-US"/>
-        </w:rPr>
-        <w:t xml:space="preserve">    public static void </w:t>
-      </w:r>
-      <w:proofErr w:type="gramStart"/>
-      <w:r>
-        <w:rPr>
-          <w:sz w:val="28"/>
-          <w:szCs w:val="28"/>
-          <w:lang w:val="en-US"/>
-        </w:rPr>
-        <w:t>main(</w:t>
-      </w:r>
-      <w:proofErr w:type="gramEnd"/>
-      <w:r>
-        <w:rPr>
-          <w:sz w:val="28"/>
-          <w:szCs w:val="28"/>
-          <w:lang w:val="en-US"/>
-        </w:rPr>
-        <w:t xml:space="preserve">String </w:t>
-      </w:r>
-      <w:proofErr w:type="spellStart"/>
-      <w:r>
-        <w:rPr>
-          <w:sz w:val="28"/>
-          <w:szCs w:val="28"/>
-          <w:lang w:val="en-US"/>
-        </w:rPr>
-        <w:t>args</w:t>
-      </w:r>
-      <w:proofErr w:type="spellEnd"/>
-      <w:r>
-        <w:rPr>
-          <w:sz w:val="28"/>
-          <w:szCs w:val="28"/>
-          <w:lang w:val="en-US"/>
-        </w:rPr>
-        <w:t>[]) {</w:t>
-      </w:r>
-    </w:p>
-    <w:p>
-      <w:pPr>
-        <w:rPr>
-          <w:sz w:val="28"/>
-          <w:szCs w:val="28"/>
-          <w:lang w:val="en-US"/>
-        </w:rPr>
-      </w:pPr>
-      <w:r>
-        <w:rPr>
-          <w:sz w:val="28"/>
-          <w:szCs w:val="28"/>
-          <w:lang w:val="en-US"/>
-        </w:rPr>
-        <w:t xml:space="preserve">        int month = </w:t>
-      </w:r>
-      <w:proofErr w:type="gramStart"/>
-      <w:r>
-        <w:rPr>
-          <w:sz w:val="28"/>
-          <w:szCs w:val="28"/>
-          <w:lang w:val="en-US"/>
-        </w:rPr>
-        <w:t>4;</w:t>
-      </w:r>
-      <w:proofErr w:type="gramEnd"/>
-    </w:p>
-    <w:p>
-      <w:pPr>
-        <w:rPr>
-          <w:sz w:val="28"/>
-          <w:szCs w:val="28"/>
-          <w:lang w:val="en-US"/>
-        </w:rPr>
-      </w:pPr>
-      <w:r>
-        <w:rPr>
-          <w:sz w:val="28"/>
-          <w:szCs w:val="28"/>
-          <w:lang w:val="en-US"/>
-        </w:rPr>
-        <w:t xml:space="preserve">        String </w:t>
-      </w:r>
-      <w:proofErr w:type="gramStart"/>
-      <w:r>
-        <w:rPr>
-          <w:sz w:val="28"/>
-          <w:szCs w:val="28"/>
-          <w:lang w:val="en-US"/>
-        </w:rPr>
-        <w:t>season;</w:t>
-      </w:r>
-      <w:proofErr w:type="gramEnd"/>
-    </w:p>
-    <w:p>
-      <w:pPr>
-        <w:rPr>
-          <w:sz w:val="28"/>
-          <w:szCs w:val="28"/>
-          <w:lang w:val="en-US"/>
-        </w:rPr>
-      </w:pPr>
-      <w:r>
-        <w:rPr>
-          <w:sz w:val="28"/>
-          <w:szCs w:val="28"/>
-          <w:lang w:val="en-US"/>
-        </w:rPr>
-        <w:t xml:space="preserve">        switch (month) {</w:t>
-      </w:r>
-    </w:p>
-    <w:p>
-      <w:pPr>
-        <w:rPr>
-          <w:sz w:val="28"/>
-          <w:szCs w:val="28"/>
-          <w:lang w:val="en-US"/>
-        </w:rPr>
-      </w:pPr>
-      <w:r>
-        <w:rPr>
-          <w:sz w:val="28"/>
-          <w:szCs w:val="28"/>
-          <w:lang w:val="en-US"/>
-        </w:rPr>
-        <w:t xml:space="preserve">          case 12:</w:t>
-      </w:r>
-    </w:p>
-    <w:p>
-      <w:pPr>
-        <w:rPr>
-          <w:sz w:val="28"/>
-          <w:szCs w:val="28"/>
-          <w:lang w:val="en-US"/>
-        </w:rPr>
-      </w:pPr>
-      <w:r>
-        <w:rPr>
-          <w:sz w:val="28"/>
-          <w:szCs w:val="28"/>
-          <w:lang w:val="en-US"/>
-        </w:rPr>
-        <w:t xml:space="preserve">          case 1:</w:t>
-      </w:r>
-    </w:p>
-    <w:p>
-      <w:pPr>
-        <w:rPr>
-          <w:sz w:val="28"/>
-          <w:szCs w:val="28"/>
-          <w:lang w:val="en-US"/>
-        </w:rPr>
-      </w:pPr>
-      <w:r>
-        <w:rPr>
-          <w:sz w:val="28"/>
-          <w:szCs w:val="28"/>
-          <w:lang w:val="en-US"/>
-        </w:rPr>
-        <w:t xml:space="preserve">          case 2:</w:t>
-      </w:r>
-    </w:p>
-    <w:p>
-      <w:pPr>
-        <w:rPr>
-          <w:sz w:val="28"/>
-          <w:szCs w:val="28"/>
-          <w:lang w:val="en-US"/>
-        </w:rPr>
-      </w:pPr>
-      <w:r>
-        <w:rPr>
-          <w:sz w:val="28"/>
-          <w:szCs w:val="28"/>
-          <w:lang w:val="en-US"/>
-        </w:rPr>
-        <w:t xml:space="preserve">            season = "Winter</w:t>
-      </w:r>
-      <w:proofErr w:type="gramStart"/>
-      <w:r>
-        <w:rPr>
-          <w:sz w:val="28"/>
-          <w:szCs w:val="28"/>
-          <w:lang w:val="en-US"/>
-        </w:rPr>
-        <w:t>";</w:t>
-      </w:r>
-      <w:proofErr w:type="gramEnd"/>
-    </w:p>
-    <w:p>
-      <w:pPr>
-        <w:rPr>
-          <w:sz w:val="28"/>
-          <w:szCs w:val="28"/>
-          <w:lang w:val="en-US"/>
-        </w:rPr>
-      </w:pPr>
-      <w:r>
-        <w:rPr>
-          <w:sz w:val="28"/>
-          <w:szCs w:val="28"/>
-          <w:lang w:val="en-US"/>
-        </w:rPr>
-        <w:t xml:space="preserve">            </w:t>
-      </w:r>
-      <w:proofErr w:type="gramStart"/>
-      <w:r>
-        <w:rPr>
-          <w:sz w:val="28"/>
-          <w:szCs w:val="28"/>
-          <w:lang w:val="en-US"/>
-        </w:rPr>
-        <w:t>break;</w:t>
-      </w:r>
-      <w:proofErr w:type="gramEnd"/>
-    </w:p>
-    <w:p>
-      <w:pPr>
-        <w:rPr>
-          <w:sz w:val="28"/>
-          <w:szCs w:val="28"/>
-          <w:lang w:val="en-US"/>
-        </w:rPr>
-      </w:pPr>
-      <w:r>
-        <w:rPr>
-          <w:sz w:val="28"/>
-          <w:szCs w:val="28"/>
-          <w:lang w:val="en-US"/>
-        </w:rPr>
         <w:t xml:space="preserve">          case 3:</w:t>
       </w:r>
     </w:p>
@@ -10007,7 +10020,6 @@
           <w:szCs w:val="28"/>
           <w:lang w:val="en-US"/>
         </w:rPr>
-        <w:lastRenderedPageBreak/>
         <w:t xml:space="preserve">            season = "Spring</w:t>
       </w:r>
       <w:proofErr w:type="gramStart"/>
@@ -10842,6 +10854,7 @@
           <w:szCs w:val="28"/>
           <w:lang w:val="en-US"/>
         </w:rPr>
+        <w:lastRenderedPageBreak/>
         <w:t>For variations</w:t>
       </w:r>
     </w:p>
@@ -10911,7 +10924,6 @@
           <w:szCs w:val="28"/>
           <w:lang w:val="en-US"/>
         </w:rPr>
-        <w:lastRenderedPageBreak/>
         <w:t>Break</w:t>
       </w:r>
     </w:p>
@@ -11657,7 +11669,6 @@
           <w:sz w:val="32"/>
           <w:szCs w:val="32"/>
         </w:rPr>
-        <w:lastRenderedPageBreak/>
         <w:t xml:space="preserve">Arrays </w:t>
       </w:r>
     </w:p>
@@ -12092,6 +12103,9 @@
     </w:p>
     <w:p/>
     <w:sectPr>
+      <w:headerReference w:type="even" r:id="rId7"/>
+      <w:headerReference w:type="default" r:id="rId8"/>
+      <w:headerReference w:type="first" r:id="rId9"/>
       <w:pgSz w:w="11906" w:h="16838"/>
       <w:pgMar w:top="1440" w:right="1440" w:bottom="1440" w:left="1440" w:header="708" w:footer="708" w:gutter="0"/>
       <w:cols w:space="708"/>
@@ -12099,6 +12113,431 @@
     </w:sectPr>
   </w:body>
 </w:document>
+</file>
+
+<file path=word/endnotes.xml><?xml version="1.0" encoding="utf-8"?>
+<w:endnotes xmlns:wpc="http://schemas.microsoft.com/office/word/2010/wordprocessingCanvas" xmlns:cx="http://schemas.microsoft.com/office/drawing/2014/chartex" xmlns:cx1="http://schemas.microsoft.com/office/drawing/2015/9/8/chartex" xmlns:cx2="http://schemas.microsoft.com/office/drawing/2015/10/21/chartex" xmlns:cx3="http://schemas.microsoft.com/office/drawing/2016/5/9/chartex" xmlns:cx4="http://schemas.microsoft.com/office/drawing/2016/5/10/chartex" xmlns:cx5="http://schemas.microsoft.com/office/drawing/2016/5/11/chartex" xmlns:cx6="http://schemas.microsoft.com/office/drawing/2016/5/12/chartex" xmlns:cx7="http://schemas.microsoft.com/office/drawing/2016/5/13/chartex" xmlns:cx8="http://schemas.microsoft.com/office/drawing/2016/5/14/chartex" xmlns:mc="http://schemas.openxmlformats.org/markup-compatibility/2006" xmlns:aink="http://schemas.microsoft.com/office/drawing/2016/ink" xmlns:am3d="http://schemas.microsoft.com/office/drawing/2017/model3d" xmlns:o="urn:schemas-microsoft-com:office:office" xmlns:oel="http://schemas.microsoft.com/office/2019/extlst" xmlns:r="http://schemas.openxmlformats.org/officeDocument/2006/relationships" xmlns:m="http://schemas.openxmlformats.org/officeDocument/2006/math" xmlns:v="urn:schemas-microsoft-com:vml" xmlns:wp14="http://schemas.microsoft.com/office/word/2010/wordprocessingDrawing" xmlns:wp="http://schemas.openxmlformats.org/drawingml/2006/wordprocessingDrawing" xmlns:w10="urn:schemas-microsoft-com:office:word" xmlns:w="http://schemas.openxmlformats.org/wordprocessingml/2006/main" xmlns:w14="http://schemas.microsoft.com/office/word/2010/wordml" xmlns:w15="http://schemas.microsoft.com/office/word/2012/wordml" xmlns:w16cex="http://schemas.microsoft.com/office/word/2018/wordml/cex" xmlns:w16cid="http://schemas.microsoft.com/office/word/2016/wordml/cid" xmlns:w16="http://schemas.microsoft.com/office/word/2018/wordml" xmlns:w16sdtdh="http://schemas.microsoft.com/office/word/2020/wordml/sdtdatahash" xmlns:w16se="http://schemas.microsoft.com/office/word/2015/wordml/symex" xmlns:wpg="http://schemas.microsoft.com/office/word/2010/wordprocessingGroup" xmlns:wpi="http://schemas.microsoft.com/office/word/2010/wordprocessingInk" xmlns:wne="http://schemas.microsoft.com/office/word/2006/wordml" xmlns:wps="http://schemas.microsoft.com/office/word/2010/wordprocessingShape" mc:Ignorable="w14 w15 w16se w16cid w16 w16cex w16sdtdh wp14">
+  <w:endnote w:type="separator" w:id="-1">
+    <w:p>
+      <w:r>
+        <w:separator/>
+      </w:r>
+    </w:p>
+  </w:endnote>
+  <w:endnote w:type="continuationSeparator" w:id="0">
+    <w:p>
+      <w:r>
+        <w:continuationSeparator/>
+      </w:r>
+    </w:p>
+  </w:endnote>
+</w:endnotes>
+</file>
+
+<file path=word/footnotes.xml><?xml version="1.0" encoding="utf-8"?>
+<w:footnotes xmlns:wpc="http://schemas.microsoft.com/office/word/2010/wordprocessingCanvas" xmlns:cx="http://schemas.microsoft.com/office/drawing/2014/chartex" xmlns:cx1="http://schemas.microsoft.com/office/drawing/2015/9/8/chartex" xmlns:cx2="http://schemas.microsoft.com/office/drawing/2015/10/21/chartex" xmlns:cx3="http://schemas.microsoft.com/office/drawing/2016/5/9/chartex" xmlns:cx4="http://schemas.microsoft.com/office/drawing/2016/5/10/chartex" xmlns:cx5="http://schemas.microsoft.com/office/drawing/2016/5/11/chartex" xmlns:cx6="http://schemas.microsoft.com/office/drawing/2016/5/12/chartex" xmlns:cx7="http://schemas.microsoft.com/office/drawing/2016/5/13/chartex" xmlns:cx8="http://schemas.microsoft.com/office/drawing/2016/5/14/chartex" xmlns:mc="http://schemas.openxmlformats.org/markup-compatibility/2006" xmlns:aink="http://schemas.microsoft.com/office/drawing/2016/ink" xmlns:am3d="http://schemas.microsoft.com/office/drawing/2017/model3d" xmlns:o="urn:schemas-microsoft-com:office:office" xmlns:oel="http://schemas.microsoft.com/office/2019/extlst" xmlns:r="http://schemas.openxmlformats.org/officeDocument/2006/relationships" xmlns:m="http://schemas.openxmlformats.org/officeDocument/2006/math" xmlns:v="urn:schemas-microsoft-com:vml" xmlns:wp14="http://schemas.microsoft.com/office/word/2010/wordprocessingDrawing" xmlns:wp="http://schemas.openxmlformats.org/drawingml/2006/wordprocessingDrawing" xmlns:w10="urn:schemas-microsoft-com:office:word" xmlns:w="http://schemas.openxmlformats.org/wordprocessingml/2006/main" xmlns:w14="http://schemas.microsoft.com/office/word/2010/wordml" xmlns:w15="http://schemas.microsoft.com/office/word/2012/wordml" xmlns:w16cex="http://schemas.microsoft.com/office/word/2018/wordml/cex" xmlns:w16cid="http://schemas.microsoft.com/office/word/2016/wordml/cid" xmlns:w16="http://schemas.microsoft.com/office/word/2018/wordml" xmlns:w16sdtdh="http://schemas.microsoft.com/office/word/2020/wordml/sdtdatahash" xmlns:w16se="http://schemas.microsoft.com/office/word/2015/wordml/symex" xmlns:wpg="http://schemas.microsoft.com/office/word/2010/wordprocessingGroup" xmlns:wpi="http://schemas.microsoft.com/office/word/2010/wordprocessingInk" xmlns:wne="http://schemas.microsoft.com/office/word/2006/wordml" xmlns:wps="http://schemas.microsoft.com/office/word/2010/wordprocessingShape" mc:Ignorable="w14 w15 w16se w16cid w16 w16cex w16sdtdh wp14">
+  <w:footnote w:type="separator" w:id="-1">
+    <w:p>
+      <w:r>
+        <w:separator/>
+      </w:r>
+    </w:p>
+  </w:footnote>
+  <w:footnote w:type="continuationSeparator" w:id="0">
+    <w:p>
+      <w:r>
+        <w:continuationSeparator/>
+      </w:r>
+    </w:p>
+  </w:footnote>
+</w:footnotes>
+</file>
+
+<file path=word/header1.xml><?xml version="1.0" encoding="utf-8"?>
+<w:hdr xmlns:wpc="http://schemas.microsoft.com/office/word/2010/wordprocessingCanvas" xmlns:cx="http://schemas.microsoft.com/office/drawing/2014/chartex" xmlns:cx1="http://schemas.microsoft.com/office/drawing/2015/9/8/chartex" xmlns:cx2="http://schemas.microsoft.com/office/drawing/2015/10/21/chartex" xmlns:cx3="http://schemas.microsoft.com/office/drawing/2016/5/9/chartex" xmlns:cx4="http://schemas.microsoft.com/office/drawing/2016/5/10/chartex" xmlns:cx5="http://schemas.microsoft.com/office/drawing/2016/5/11/chartex" xmlns:cx6="http://schemas.microsoft.com/office/drawing/2016/5/12/chartex" xmlns:cx7="http://schemas.microsoft.com/office/drawing/2016/5/13/chartex" xmlns:cx8="http://schemas.microsoft.com/office/drawing/2016/5/14/chartex" xmlns:mc="http://schemas.openxmlformats.org/markup-compatibility/2006" xmlns:aink="http://schemas.microsoft.com/office/drawing/2016/ink" xmlns:am3d="http://schemas.microsoft.com/office/drawing/2017/model3d" xmlns:o="urn:schemas-microsoft-com:office:office" xmlns:oel="http://schemas.microsoft.com/office/2019/extlst" xmlns:r="http://schemas.openxmlformats.org/officeDocument/2006/relationships" xmlns:m="http://schemas.openxmlformats.org/officeDocument/2006/math" xmlns:v="urn:schemas-microsoft-com:vml" xmlns:wp14="http://schemas.microsoft.com/office/word/2010/wordprocessingDrawing" xmlns:wp="http://schemas.openxmlformats.org/drawingml/2006/wordprocessingDrawing" xmlns:w10="urn:schemas-microsoft-com:office:word" xmlns:w="http://schemas.openxmlformats.org/wordprocessingml/2006/main" xmlns:w14="http://schemas.microsoft.com/office/word/2010/wordml" xmlns:w15="http://schemas.microsoft.com/office/word/2012/wordml" xmlns:w16cex="http://schemas.microsoft.com/office/word/2018/wordml/cex" xmlns:w16cid="http://schemas.microsoft.com/office/word/2016/wordml/cid" xmlns:w16="http://schemas.microsoft.com/office/word/2018/wordml" xmlns:w16sdtdh="http://schemas.microsoft.com/office/word/2020/wordml/sdtdatahash" xmlns:w16se="http://schemas.microsoft.com/office/word/2015/wordml/symex" xmlns:wpg="http://schemas.microsoft.com/office/word/2010/wordprocessingGroup" xmlns:wpi="http://schemas.microsoft.com/office/word/2010/wordprocessingInk" xmlns:wne="http://schemas.microsoft.com/office/word/2006/wordml" xmlns:wps="http://schemas.microsoft.com/office/word/2010/wordprocessingShape" mc:Ignorable="w14 w15 w16se w16cid w16 w16cex w16sdtdh wp14">
+  <w:p>
+    <w:pPr>
+      <w:pStyle w:val="Header"/>
+    </w:pPr>
+    <w:r>
+      <w:rPr>
+        <w:noProof/>
+      </w:rPr>
+      <mc:AlternateContent>
+        <mc:Choice Requires="wps">
+          <w:drawing>
+            <wp:anchor distT="0" distB="0" distL="0" distR="0" simplePos="0" relativeHeight="251659264" behindDoc="0" locked="0" layoutInCell="1" allowOverlap="1" wp14:anchorId="7D6CC85A" wp14:editId="5D0B5D27">
+              <wp:simplePos x="635" y="635"/>
+              <wp:positionH relativeFrom="page">
+                <wp:align>left</wp:align>
+              </wp:positionH>
+              <wp:positionV relativeFrom="page">
+                <wp:align>top</wp:align>
+              </wp:positionV>
+              <wp:extent cx="443865" cy="443865"/>
+              <wp:effectExtent l="0" t="0" r="6985" b="10160"/>
+              <wp:wrapNone/>
+              <wp:docPr id="1475516519" name="Text Box 2" descr="Confidential">
+                <a:extLst xmlns:a="http://schemas.openxmlformats.org/drawingml/2006/main">
+                  <a:ext uri="{5AE41FA2-C0FF-4470-9BD4-5FADCA87CBE2}">
+                    <aclsh:classification xmlns:aclsh="http://schemas.microsoft.com/office/drawing/2020/classificationShape" classificationOutcomeType="hdr"/>
+                  </a:ext>
+                </a:extLst>
+              </wp:docPr>
+              <wp:cNvGraphicFramePr/>
+              <a:graphic xmlns:a="http://schemas.openxmlformats.org/drawingml/2006/main">
+                <a:graphicData uri="http://schemas.microsoft.com/office/word/2010/wordprocessingShape">
+                  <wps:wsp>
+                    <wps:cNvSpPr txBox="1"/>
+                    <wps:spPr>
+                      <a:xfrm>
+                        <a:off x="0" y="0"/>
+                        <a:ext cx="443865" cy="443865"/>
+                      </a:xfrm>
+                      <a:prstGeom prst="rect">
+                        <a:avLst/>
+                      </a:prstGeom>
+                      <a:noFill/>
+                      <a:ln>
+                        <a:noFill/>
+                      </a:ln>
+                    </wps:spPr>
+                    <wps:txbx>
+                      <w:txbxContent>
+                        <w:p>
+                          <w:pPr>
+                            <w:rPr>
+                              <w:rFonts w:ascii="Calibri" w:eastAsia="Calibri" w:hAnsi="Calibri" w:cs="Calibri"/>
+                              <w:noProof/>
+                              <w:color w:val="000000"/>
+                              <w:sz w:val="20"/>
+                              <w:szCs w:val="20"/>
+                            </w:rPr>
+                          </w:pPr>
+                          <w:r>
+                            <w:rPr>
+                              <w:rFonts w:ascii="Calibri" w:eastAsia="Calibri" w:hAnsi="Calibri" w:cs="Calibri"/>
+                              <w:noProof/>
+                              <w:color w:val="000000"/>
+                              <w:sz w:val="20"/>
+                              <w:szCs w:val="20"/>
+                            </w:rPr>
+                            <w:t>Confidential</w:t>
+                          </w:r>
+                        </w:p>
+                      </w:txbxContent>
+                    </wps:txbx>
+                    <wps:bodyPr rot="0" spcFirstLastPara="0" vertOverflow="overflow" horzOverflow="overflow" vert="horz" wrap="none" lIns="254000" tIns="190500" rIns="0" bIns="0" numCol="1" spcCol="0" rtlCol="0" fromWordArt="0" anchor="t" anchorCtr="0" forceAA="0" compatLnSpc="1">
+                      <a:prstTxWarp prst="textNoShape">
+                        <a:avLst/>
+                      </a:prstTxWarp>
+                      <a:spAutoFit/>
+                    </wps:bodyPr>
+                  </wps:wsp>
+                </a:graphicData>
+              </a:graphic>
+            </wp:anchor>
+          </w:drawing>
+        </mc:Choice>
+        <mc:Fallback>
+          <w:pict>
+            <v:shapetype w14:anchorId="7D6CC85A" id="_x0000_t202" coordsize="21600,21600" o:spt="202" path="m,l,21600r21600,l21600,xe">
+              <v:stroke joinstyle="miter"/>
+              <v:path gradientshapeok="t" o:connecttype="rect"/>
+            </v:shapetype>
+            <v:shape id="Text Box 2" o:spid="_x0000_s1026" type="#_x0000_t202" alt="Confidential" style="position:absolute;margin-left:0;margin-top:0;width:34.95pt;height:34.95pt;z-index:251659264;visibility:visible;mso-wrap-style:none;mso-wrap-distance-left:0;mso-wrap-distance-top:0;mso-wrap-distance-right:0;mso-wrap-distance-bottom:0;mso-position-horizontal:left;mso-position-horizontal-relative:page;mso-position-vertical:top;mso-position-vertical-relative:page;v-text-anchor:top" o:gfxdata="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" filled="f" stroked="f">
+              <v:fill o:detectmouseclick="t"/>
+              <v:textbox style="mso-fit-shape-to-text:t" inset="20pt,15pt,0,0">
+                <w:txbxContent>
+                  <w:p>
+                    <w:pPr>
+                      <w:rPr>
+                        <w:rFonts w:ascii="Calibri" w:eastAsia="Calibri" w:hAnsi="Calibri" w:cs="Calibri"/>
+                        <w:noProof/>
+                        <w:color w:val="000000"/>
+                        <w:sz w:val="20"/>
+                        <w:szCs w:val="20"/>
+                      </w:rPr>
+                    </w:pPr>
+                    <w:r>
+                      <w:rPr>
+                        <w:rFonts w:ascii="Calibri" w:eastAsia="Calibri" w:hAnsi="Calibri" w:cs="Calibri"/>
+                        <w:noProof/>
+                        <w:color w:val="000000"/>
+                        <w:sz w:val="20"/>
+                        <w:szCs w:val="20"/>
+                      </w:rPr>
+                      <w:t>Confidential</w:t>
+                    </w:r>
+                  </w:p>
+                </w:txbxContent>
+              </v:textbox>
+              <w10:wrap anchorx="page" anchory="page"/>
+            </v:shape>
+          </w:pict>
+        </mc:Fallback>
+      </mc:AlternateContent>
+    </w:r>
+  </w:p>
+</w:hdr>
+</file>
+
+<file path=word/header2.xml><?xml version="1.0" encoding="utf-8"?>
+<w:hdr xmlns:wpc="http://schemas.microsoft.com/office/word/2010/wordprocessingCanvas" xmlns:cx="http://schemas.microsoft.com/office/drawing/2014/chartex" xmlns:cx1="http://schemas.microsoft.com/office/drawing/2015/9/8/chartex" xmlns:cx2="http://schemas.microsoft.com/office/drawing/2015/10/21/chartex" xmlns:cx3="http://schemas.microsoft.com/office/drawing/2016/5/9/chartex" xmlns:cx4="http://schemas.microsoft.com/office/drawing/2016/5/10/chartex" xmlns:cx5="http://schemas.microsoft.com/office/drawing/2016/5/11/chartex" xmlns:cx6="http://schemas.microsoft.com/office/drawing/2016/5/12/chartex" xmlns:cx7="http://schemas.microsoft.com/office/drawing/2016/5/13/chartex" xmlns:cx8="http://schemas.microsoft.com/office/drawing/2016/5/14/chartex" xmlns:mc="http://schemas.openxmlformats.org/markup-compatibility/2006" xmlns:aink="http://schemas.microsoft.com/office/drawing/2016/ink" xmlns:am3d="http://schemas.microsoft.com/office/drawing/2017/model3d" xmlns:o="urn:schemas-microsoft-com:office:office" xmlns:oel="http://schemas.microsoft.com/office/2019/extlst" xmlns:r="http://schemas.openxmlformats.org/officeDocument/2006/relationships" xmlns:m="http://schemas.openxmlformats.org/officeDocument/2006/math" xmlns:v="urn:schemas-microsoft-com:vml" xmlns:wp14="http://schemas.microsoft.com/office/word/2010/wordprocessingDrawing" xmlns:wp="http://schemas.openxmlformats.org/drawingml/2006/wordprocessingDrawing" xmlns:w10="urn:schemas-microsoft-com:office:word" xmlns:w="http://schemas.openxmlformats.org/wordprocessingml/2006/main" xmlns:w14="http://schemas.microsoft.com/office/word/2010/wordml" xmlns:w15="http://schemas.microsoft.com/office/word/2012/wordml" xmlns:w16cex="http://schemas.microsoft.com/office/word/2018/wordml/cex" xmlns:w16cid="http://schemas.microsoft.com/office/word/2016/wordml/cid" xmlns:w16="http://schemas.microsoft.com/office/word/2018/wordml" xmlns:w16sdtdh="http://schemas.microsoft.com/office/word/2020/wordml/sdtdatahash" xmlns:w16se="http://schemas.microsoft.com/office/word/2015/wordml/symex" xmlns:wpg="http://schemas.microsoft.com/office/word/2010/wordprocessingGroup" xmlns:wpi="http://schemas.microsoft.com/office/word/2010/wordprocessingInk" xmlns:wne="http://schemas.microsoft.com/office/word/2006/wordml" xmlns:wps="http://schemas.microsoft.com/office/word/2010/wordprocessingShape" mc:Ignorable="w14 w15 w16se w16cid w16 w16cex w16sdtdh wp14">
+  <w:p>
+    <w:pPr>
+      <w:pStyle w:val="Header"/>
+    </w:pPr>
+    <w:r>
+      <w:rPr>
+        <w:noProof/>
+      </w:rPr>
+      <mc:AlternateContent>
+        <mc:Choice Requires="wps">
+          <w:drawing>
+            <wp:anchor distT="0" distB="0" distL="0" distR="0" simplePos="0" relativeHeight="251660288" behindDoc="0" locked="0" layoutInCell="1" allowOverlap="1" wp14:anchorId="18D62831" wp14:editId="7F3994C7">
+              <wp:simplePos x="0" y="0"/>
+              <wp:positionH relativeFrom="page">
+                <wp:align>left</wp:align>
+              </wp:positionH>
+              <wp:positionV relativeFrom="page">
+                <wp:align>top</wp:align>
+              </wp:positionV>
+              <wp:extent cx="443865" cy="443865"/>
+              <wp:effectExtent l="0" t="0" r="6985" b="10160"/>
+              <wp:wrapNone/>
+              <wp:docPr id="910561913" name="Text Box 3" descr="Confidential">
+                <a:extLst xmlns:a="http://schemas.openxmlformats.org/drawingml/2006/main">
+                  <a:ext uri="{5AE41FA2-C0FF-4470-9BD4-5FADCA87CBE2}">
+                    <aclsh:classification xmlns:aclsh="http://schemas.microsoft.com/office/drawing/2020/classificationShape" classificationOutcomeType="hdr"/>
+                  </a:ext>
+                </a:extLst>
+              </wp:docPr>
+              <wp:cNvGraphicFramePr/>
+              <a:graphic xmlns:a="http://schemas.openxmlformats.org/drawingml/2006/main">
+                <a:graphicData uri="http://schemas.microsoft.com/office/word/2010/wordprocessingShape">
+                  <wps:wsp>
+                    <wps:cNvSpPr txBox="1"/>
+                    <wps:spPr>
+                      <a:xfrm>
+                        <a:off x="0" y="0"/>
+                        <a:ext cx="443865" cy="443865"/>
+                      </a:xfrm>
+                      <a:prstGeom prst="rect">
+                        <a:avLst/>
+                      </a:prstGeom>
+                      <a:noFill/>
+                      <a:ln>
+                        <a:noFill/>
+                      </a:ln>
+                    </wps:spPr>
+                    <wps:txbx>
+                      <w:txbxContent>
+                        <w:p>
+                          <w:pPr>
+                            <w:rPr>
+                              <w:rFonts w:ascii="Calibri" w:eastAsia="Calibri" w:hAnsi="Calibri" w:cs="Calibri"/>
+                              <w:noProof/>
+                              <w:color w:val="000000"/>
+                              <w:sz w:val="20"/>
+                              <w:szCs w:val="20"/>
+                            </w:rPr>
+                          </w:pPr>
+                          <w:r>
+                            <w:rPr>
+                              <w:rFonts w:ascii="Calibri" w:eastAsia="Calibri" w:hAnsi="Calibri" w:cs="Calibri"/>
+                              <w:noProof/>
+                              <w:color w:val="000000"/>
+                              <w:sz w:val="20"/>
+                              <w:szCs w:val="20"/>
+                            </w:rPr>
+                            <w:t>Confidential</w:t>
+                          </w:r>
+                        </w:p>
+                      </w:txbxContent>
+                    </wps:txbx>
+                    <wps:bodyPr rot="0" spcFirstLastPara="0" vertOverflow="overflow" horzOverflow="overflow" vert="horz" wrap="none" lIns="254000" tIns="190500" rIns="0" bIns="0" numCol="1" spcCol="0" rtlCol="0" fromWordArt="0" anchor="t" anchorCtr="0" forceAA="0" compatLnSpc="1">
+                      <a:prstTxWarp prst="textNoShape">
+                        <a:avLst/>
+                      </a:prstTxWarp>
+                      <a:spAutoFit/>
+                    </wps:bodyPr>
+                  </wps:wsp>
+                </a:graphicData>
+              </a:graphic>
+            </wp:anchor>
+          </w:drawing>
+        </mc:Choice>
+        <mc:Fallback>
+          <w:pict>
+            <v:shapetype w14:anchorId="18D62831" id="_x0000_t202" coordsize="21600,21600" o:spt="202" path="m,l,21600r21600,l21600,xe">
+              <v:stroke joinstyle="miter"/>
+              <v:path gradientshapeok="t" o:connecttype="rect"/>
+            </v:shapetype>
+            <v:shape id="Text Box 3" o:spid="_x0000_s1027" type="#_x0000_t202" alt="Confidential" style="position:absolute;margin-left:0;margin-top:0;width:34.95pt;height:34.95pt;z-index:251660288;visibility:visible;mso-wrap-style:none;mso-wrap-distance-left:0;mso-wrap-distance-top:0;mso-wrap-distance-right:0;mso-wrap-distance-bottom:0;mso-position-horizontal:left;mso-position-horizontal-relative:page;mso-position-vertical:top;mso-position-vertical-relative:page;v-text-anchor:top" o:gfxdata="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" filled="f" stroked="f">
+              <v:fill o:detectmouseclick="t"/>
+              <v:textbox style="mso-fit-shape-to-text:t" inset="20pt,15pt,0,0">
+                <w:txbxContent>
+                  <w:p>
+                    <w:pPr>
+                      <w:rPr>
+                        <w:rFonts w:ascii="Calibri" w:eastAsia="Calibri" w:hAnsi="Calibri" w:cs="Calibri"/>
+                        <w:noProof/>
+                        <w:color w:val="000000"/>
+                        <w:sz w:val="20"/>
+                        <w:szCs w:val="20"/>
+                      </w:rPr>
+                    </w:pPr>
+                    <w:r>
+                      <w:rPr>
+                        <w:rFonts w:ascii="Calibri" w:eastAsia="Calibri" w:hAnsi="Calibri" w:cs="Calibri"/>
+                        <w:noProof/>
+                        <w:color w:val="000000"/>
+                        <w:sz w:val="20"/>
+                        <w:szCs w:val="20"/>
+                      </w:rPr>
+                      <w:t>Confidential</w:t>
+                    </w:r>
+                  </w:p>
+                </w:txbxContent>
+              </v:textbox>
+              <w10:wrap anchorx="page" anchory="page"/>
+            </v:shape>
+          </w:pict>
+        </mc:Fallback>
+      </mc:AlternateContent>
+    </w:r>
+  </w:p>
+</w:hdr>
+</file>
+
+<file path=word/header3.xml><?xml version="1.0" encoding="utf-8"?>
+<w:hdr xmlns:wpc="http://schemas.microsoft.com/office/word/2010/wordprocessingCanvas" xmlns:cx="http://schemas.microsoft.com/office/drawing/2014/chartex" xmlns:cx1="http://schemas.microsoft.com/office/drawing/2015/9/8/chartex" xmlns:cx2="http://schemas.microsoft.com/office/drawing/2015/10/21/chartex" xmlns:cx3="http://schemas.microsoft.com/office/drawing/2016/5/9/chartex" xmlns:cx4="http://schemas.microsoft.com/office/drawing/2016/5/10/chartex" xmlns:cx5="http://schemas.microsoft.com/office/drawing/2016/5/11/chartex" xmlns:cx6="http://schemas.microsoft.com/office/drawing/2016/5/12/chartex" xmlns:cx7="http://schemas.microsoft.com/office/drawing/2016/5/13/chartex" xmlns:cx8="http://schemas.microsoft.com/office/drawing/2016/5/14/chartex" xmlns:mc="http://schemas.openxmlformats.org/markup-compatibility/2006" xmlns:aink="http://schemas.microsoft.com/office/drawing/2016/ink" xmlns:am3d="http://schemas.microsoft.com/office/drawing/2017/model3d" xmlns:o="urn:schemas-microsoft-com:office:office" xmlns:oel="http://schemas.microsoft.com/office/2019/extlst" xmlns:r="http://schemas.openxmlformats.org/officeDocument/2006/relationships" xmlns:m="http://schemas.openxmlformats.org/officeDocument/2006/math" xmlns:v="urn:schemas-microsoft-com:vml" xmlns:wp14="http://schemas.microsoft.com/office/word/2010/wordprocessingDrawing" xmlns:wp="http://schemas.openxmlformats.org/drawingml/2006/wordprocessingDrawing" xmlns:w10="urn:schemas-microsoft-com:office:word" xmlns:w="http://schemas.openxmlformats.org/wordprocessingml/2006/main" xmlns:w14="http://schemas.microsoft.com/office/word/2010/wordml" xmlns:w15="http://schemas.microsoft.com/office/word/2012/wordml" xmlns:w16cex="http://schemas.microsoft.com/office/word/2018/wordml/cex" xmlns:w16cid="http://schemas.microsoft.com/office/word/2016/wordml/cid" xmlns:w16="http://schemas.microsoft.com/office/word/2018/wordml" xmlns:w16sdtdh="http://schemas.microsoft.com/office/word/2020/wordml/sdtdatahash" xmlns:w16se="http://schemas.microsoft.com/office/word/2015/wordml/symex" xmlns:wpg="http://schemas.microsoft.com/office/word/2010/wordprocessingGroup" xmlns:wpi="http://schemas.microsoft.com/office/word/2010/wordprocessingInk" xmlns:wne="http://schemas.microsoft.com/office/word/2006/wordml" xmlns:wps="http://schemas.microsoft.com/office/word/2010/wordprocessingShape" mc:Ignorable="w14 w15 w16se w16cid w16 w16cex w16sdtdh wp14">
+  <w:p>
+    <w:pPr>
+      <w:pStyle w:val="Header"/>
+    </w:pPr>
+    <w:r>
+      <w:rPr>
+        <w:noProof/>
+      </w:rPr>
+      <mc:AlternateContent>
+        <mc:Choice Requires="wps">
+          <w:drawing>
+            <wp:anchor distT="0" distB="0" distL="0" distR="0" simplePos="0" relativeHeight="251658240" behindDoc="0" locked="0" layoutInCell="1" allowOverlap="1" wp14:anchorId="0157D76C" wp14:editId="3805BA9F">
+              <wp:simplePos x="635" y="635"/>
+              <wp:positionH relativeFrom="page">
+                <wp:align>left</wp:align>
+              </wp:positionH>
+              <wp:positionV relativeFrom="page">
+                <wp:align>top</wp:align>
+              </wp:positionV>
+              <wp:extent cx="443865" cy="443865"/>
+              <wp:effectExtent l="0" t="0" r="6985" b="10160"/>
+              <wp:wrapNone/>
+              <wp:docPr id="1574099556" name="Text Box 1" descr="Confidential">
+                <a:extLst xmlns:a="http://schemas.openxmlformats.org/drawingml/2006/main">
+                  <a:ext uri="{5AE41FA2-C0FF-4470-9BD4-5FADCA87CBE2}">
+                    <aclsh:classification xmlns:aclsh="http://schemas.microsoft.com/office/drawing/2020/classificationShape" classificationOutcomeType="hdr"/>
+                  </a:ext>
+                </a:extLst>
+              </wp:docPr>
+              <wp:cNvGraphicFramePr/>
+              <a:graphic xmlns:a="http://schemas.openxmlformats.org/drawingml/2006/main">
+                <a:graphicData uri="http://schemas.microsoft.com/office/word/2010/wordprocessingShape">
+                  <wps:wsp>
+                    <wps:cNvSpPr txBox="1"/>
+                    <wps:spPr>
+                      <a:xfrm>
+                        <a:off x="0" y="0"/>
+                        <a:ext cx="443865" cy="443865"/>
+                      </a:xfrm>
+                      <a:prstGeom prst="rect">
+                        <a:avLst/>
+                      </a:prstGeom>
+                      <a:noFill/>
+                      <a:ln>
+                        <a:noFill/>
+                      </a:ln>
+                    </wps:spPr>
+                    <wps:txbx>
+                      <w:txbxContent>
+                        <w:p>
+                          <w:pPr>
+                            <w:rPr>
+                              <w:rFonts w:ascii="Calibri" w:eastAsia="Calibri" w:hAnsi="Calibri" w:cs="Calibri"/>
+                              <w:noProof/>
+                              <w:color w:val="000000"/>
+                              <w:sz w:val="20"/>
+                              <w:szCs w:val="20"/>
+                            </w:rPr>
+                          </w:pPr>
+                          <w:r>
+                            <w:rPr>
+                              <w:rFonts w:ascii="Calibri" w:eastAsia="Calibri" w:hAnsi="Calibri" w:cs="Calibri"/>
+                              <w:noProof/>
+                              <w:color w:val="000000"/>
+                              <w:sz w:val="20"/>
+                              <w:szCs w:val="20"/>
+                            </w:rPr>
+                            <w:t>Confidential</w:t>
+                          </w:r>
+                        </w:p>
+                      </w:txbxContent>
+                    </wps:txbx>
+                    <wps:bodyPr rot="0" spcFirstLastPara="0" vertOverflow="overflow" horzOverflow="overflow" vert="horz" wrap="none" lIns="254000" tIns="190500" rIns="0" bIns="0" numCol="1" spcCol="0" rtlCol="0" fromWordArt="0" anchor="t" anchorCtr="0" forceAA="0" compatLnSpc="1">
+                      <a:prstTxWarp prst="textNoShape">
+                        <a:avLst/>
+                      </a:prstTxWarp>
+                      <a:spAutoFit/>
+                    </wps:bodyPr>
+                  </wps:wsp>
+                </a:graphicData>
+              </a:graphic>
+            </wp:anchor>
+          </w:drawing>
+        </mc:Choice>
+        <mc:Fallback>
+          <w:pict>
+            <v:shapetype w14:anchorId="0157D76C" id="_x0000_t202" coordsize="21600,21600" o:spt="202" path="m,l,21600r21600,l21600,xe">
+              <v:stroke joinstyle="miter"/>
+              <v:path gradientshapeok="t" o:connecttype="rect"/>
+            </v:shapetype>
+            <v:shape id="Text Box 1" o:spid="_x0000_s1028" type="#_x0000_t202" alt="Confidential" style="position:absolute;margin-left:0;margin-top:0;width:34.95pt;height:34.95pt;z-index:251658240;visibility:visible;mso-wrap-style:none;mso-wrap-distance-left:0;mso-wrap-distance-top:0;mso-wrap-distance-right:0;mso-wrap-distance-bottom:0;mso-position-horizontal:left;mso-position-horizontal-relative:page;mso-position-vertical:top;mso-position-vertical-relative:page;v-text-anchor:top" o:gfxdata="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" filled="f" stroked="f">
+              <v:fill o:detectmouseclick="t"/>
+              <v:textbox style="mso-fit-shape-to-text:t" inset="20pt,15pt,0,0">
+                <w:txbxContent>
+                  <w:p>
+                    <w:pPr>
+                      <w:rPr>
+                        <w:rFonts w:ascii="Calibri" w:eastAsia="Calibri" w:hAnsi="Calibri" w:cs="Calibri"/>
+                        <w:noProof/>
+                        <w:color w:val="000000"/>
+                        <w:sz w:val="20"/>
+                        <w:szCs w:val="20"/>
+                      </w:rPr>
+                    </w:pPr>
+                    <w:r>
+                      <w:rPr>
+                        <w:rFonts w:ascii="Calibri" w:eastAsia="Calibri" w:hAnsi="Calibri" w:cs="Calibri"/>
+                        <w:noProof/>
+                        <w:color w:val="000000"/>
+                        <w:sz w:val="20"/>
+                        <w:szCs w:val="20"/>
+                      </w:rPr>
+                      <w:t>Confidential</w:t>
+                    </w:r>
+                  </w:p>
+                </w:txbxContent>
+              </v:textbox>
+              <w10:wrap anchorx="page" anchory="page"/>
+            </v:shape>
+          </w:pict>
+        </mc:Fallback>
+      </mc:AlternateContent>
+    </w:r>
+  </w:p>
+</w:hdr>
 </file>
 
 <file path=word/numbering.xml><?xml version="1.0" encoding="utf-8"?>
@@ -12831,6 +13270,31 @@
       <w:spacing w:before="100" w:beforeAutospacing="1" w:after="100" w:afterAutospacing="1"/>
     </w:pPr>
   </w:style>
+  <w:style w:type="paragraph" w:styleId="Header">
+    <w:name w:val="header"/>
+    <w:basedOn w:val="Normal"/>
+    <w:link w:val="HeaderChar"/>
+    <w:uiPriority w:val="99"/>
+    <w:unhideWhenUsed/>
+    <w:rsid w:val="00633B6A"/>
+    <w:pPr>
+      <w:tabs>
+        <w:tab w:val="center" w:pos="4513"/>
+        <w:tab w:val="right" w:pos="9026"/>
+      </w:tabs>
+    </w:pPr>
+  </w:style>
+  <w:style w:type="character" w:customStyle="1" w:styleId="HeaderChar">
+    <w:name w:val="Header Char"/>
+    <w:basedOn w:val="DefaultParagraphFont"/>
+    <w:link w:val="Header"/>
+    <w:uiPriority w:val="99"/>
+    <w:rsid w:val="00633B6A"/>
+    <w:rPr>
+      <w:rFonts w:ascii="Times New Roman" w:eastAsia="Times New Roman" w:hAnsi="Times New Roman" w:cs="Times New Roman"/>
+      <w:lang w:eastAsia="en-GB"/>
+    </w:rPr>
+  </w:style>
 </w:styles>
 </file>
 

</xml_diff>